<commit_message>
Für Herrn Hoppe einen Vertragsvergleich erstellt :)
</commit_message>
<xml_diff>
--- a/Herr Hoppe Strato Angebot.docx
+++ b/Herr Hoppe Strato Angebot.docx
@@ -2,6 +2,38 @@
 <file path=word/document.xml><?xml version="1.0" encoding="utf-8"?>
 <w:document xmlns:wpc="http://schemas.microsoft.com/office/word/2010/wordprocessingCanvas" xmlns:cx="http://schemas.microsoft.com/office/drawing/2014/chartex" xmlns:cx1="http://schemas.microsoft.com/office/drawing/2015/9/8/chartex" xmlns:cx2="http://schemas.microsoft.com/office/drawing/2015/10/21/chartex" xmlns:cx3="http://schemas.microsoft.com/office/drawing/2016/5/9/chartex" xmlns:cx4="http://schemas.microsoft.com/office/drawing/2016/5/10/chartex" xmlns:cx5="http://schemas.microsoft.com/office/drawing/2016/5/11/chartex" xmlns:cx6="http://schemas.microsoft.com/office/drawing/2016/5/12/chartex" xmlns:cx7="http://schemas.microsoft.com/office/drawing/2016/5/13/chartex" xmlns:cx8="http://schemas.microsoft.com/office/drawing/2016/5/14/chartex" xmlns:mc="http://schemas.openxmlformats.org/markup-compatibility/2006" xmlns:aink="http://schemas.microsoft.com/office/drawing/2016/ink" xmlns:am3d="http://schemas.microsoft.com/office/drawing/2017/model3d" xmlns:o="urn:schemas-microsoft-com:office:office" xmlns:r="http://schemas.openxmlformats.org/officeDocument/2006/relationships" xmlns:m="http://schemas.openxmlformats.org/officeDocument/2006/math" xmlns:v="urn:schemas-microsoft-com:vml" xmlns:wp14="http://schemas.microsoft.com/office/word/2010/wordprocessingDrawing" xmlns:wp="http://schemas.openxmlformats.org/drawingml/2006/wordprocessingDrawing" xmlns:w10="urn:schemas-microsoft-com:office:word" xmlns:w="http://schemas.openxmlformats.org/wordprocessingml/2006/main" xmlns:w14="http://schemas.microsoft.com/office/word/2010/wordml" xmlns:w15="http://schemas.microsoft.com/office/word/2012/wordml" xmlns:w16cid="http://schemas.microsoft.com/office/word/2016/wordml/cid" xmlns:w16se="http://schemas.microsoft.com/office/word/2015/wordml/symex" xmlns:wpg="http://schemas.microsoft.com/office/word/2010/wordprocessingGroup" xmlns:wpi="http://schemas.microsoft.com/office/word/2010/wordprocessingInk" xmlns:wne="http://schemas.microsoft.com/office/word/2006/wordml" xmlns:wps="http://schemas.microsoft.com/office/word/2010/wordprocessingShape" mc:Ignorable="w14 w15 w16se w16cid wp14">
   <w:body>
+    <w:p>
+      <w:pPr>
+        <w:pStyle w:val="berschrift1"/>
+      </w:pPr>
+      <w:proofErr w:type="spellStart"/>
+      <w:r>
+        <w:t>Strato</w:t>
+      </w:r>
+      <w:proofErr w:type="spellEnd"/>
+      <w:r>
+        <w:t xml:space="preserve"> Vertragsoptionen</w:t>
+      </w:r>
+      <w:bookmarkStart w:id="0" w:name="_GoBack"/>
+      <w:bookmarkEnd w:id="0"/>
+      <w:r>
+        <w:t xml:space="preserve"> bezogen auf</w:t>
+      </w:r>
+      <w:r>
+        <w:rPr>
+          <w:b/>
+          <w:i/>
+        </w:rPr>
+        <w:t xml:space="preserve"> Hosting</w:t>
+      </w:r>
+      <w:r>
+        <w:rPr>
+          <w:b/>
+          <w:i/>
+        </w:rPr>
+        <w:t xml:space="preserve"> bzw. Hosting-Features</w:t>
+      </w:r>
+    </w:p>
     <w:p>
       <w:r>
         <w:rPr>
@@ -220,15 +252,763 @@
     <w:p/>
     <w:p/>
     <w:p>
-      <w:r>
-        <w:t xml:space="preserve">Quelle : </w:t>
-      </w:r>
-      <w:r>
-        <w:t>https://www.strato.de/hosting/</w:t>
-      </w:r>
-      <w:bookmarkStart w:id="0" w:name="_GoBack"/>
-      <w:bookmarkEnd w:id="0"/>
+      <w:proofErr w:type="gramStart"/>
+      <w:r>
+        <w:t>Quelle :</w:t>
+      </w:r>
+      <w:proofErr w:type="gramEnd"/>
+      <w:r>
+        <w:t xml:space="preserve"> </w:t>
+      </w:r>
+      <w:hyperlink r:id="rId8" w:history="1">
+        <w:r>
+          <w:rPr>
+            <w:rStyle w:val="Hyperlink"/>
+          </w:rPr>
+          <w:t>https://www.strato.de/hosting/</w:t>
+        </w:r>
+      </w:hyperlink>
     </w:p>
+    <w:p/>
+    <w:p/>
+    <w:p>
+      <w:pPr>
+        <w:pStyle w:val="berschrift1"/>
+      </w:pPr>
+      <w:r>
+        <w:lastRenderedPageBreak/>
+        <w:t xml:space="preserve">Vorschlag </w:t>
+      </w:r>
+      <w:proofErr w:type="spellStart"/>
+      <w:r>
+        <w:t>Strato</w:t>
+      </w:r>
+      <w:proofErr w:type="spellEnd"/>
+      <w:r>
+        <w:t xml:space="preserve"> </w:t>
+      </w:r>
+      <w:proofErr w:type="spellStart"/>
+      <w:r>
+        <w:t>PowerWeb</w:t>
+      </w:r>
+      <w:proofErr w:type="spellEnd"/>
+      <w:r>
+        <w:t xml:space="preserve"> Starter</w:t>
+      </w:r>
+      <w:r>
+        <w:t xml:space="preserve"> </w:t>
+      </w:r>
+      <w:r>
+        <w:rPr>
+          <w:b/>
+          <w:i/>
+        </w:rPr>
+        <w:t>Kosten</w:t>
+      </w:r>
+    </w:p>
+    <w:tbl>
+      <w:tblPr>
+        <w:tblStyle w:val="Tabellenraster"/>
+        <w:tblW w:w="0" w:type="auto"/>
+        <w:tblInd w:w="0" w:type="dxa"/>
+        <w:tblLook w:val="04A0" w:firstRow="1" w:lastRow="0" w:firstColumn="1" w:lastColumn="0" w:noHBand="0" w:noVBand="1"/>
+      </w:tblPr>
+      <w:tblGrid>
+        <w:gridCol w:w="4531"/>
+        <w:gridCol w:w="4531"/>
+      </w:tblGrid>
+      <w:tr>
+        <w:tc>
+          <w:tcPr>
+            <w:tcW w:w="4531" w:type="dxa"/>
+            <w:tcBorders>
+              <w:top w:val="single" w:sz="4" w:space="0" w:color="auto"/>
+              <w:left w:val="single" w:sz="4" w:space="0" w:color="auto"/>
+              <w:bottom w:val="single" w:sz="4" w:space="0" w:color="auto"/>
+              <w:right w:val="single" w:sz="4" w:space="0" w:color="auto"/>
+            </w:tcBorders>
+            <w:hideMark/>
+          </w:tcPr>
+          <w:p>
+            <w:r>
+              <w:t>Monat</w:t>
+            </w:r>
+          </w:p>
+        </w:tc>
+        <w:tc>
+          <w:tcPr>
+            <w:tcW w:w="4531" w:type="dxa"/>
+            <w:tcBorders>
+              <w:top w:val="single" w:sz="4" w:space="0" w:color="auto"/>
+              <w:left w:val="single" w:sz="4" w:space="0" w:color="auto"/>
+              <w:bottom w:val="single" w:sz="4" w:space="0" w:color="auto"/>
+              <w:right w:val="single" w:sz="4" w:space="0" w:color="auto"/>
+            </w:tcBorders>
+            <w:hideMark/>
+          </w:tcPr>
+          <w:p>
+            <w:r>
+              <w:t>Kosten</w:t>
+            </w:r>
+          </w:p>
+        </w:tc>
+      </w:tr>
+      <w:tr>
+        <w:tc>
+          <w:tcPr>
+            <w:tcW w:w="4531" w:type="dxa"/>
+            <w:tcBorders>
+              <w:top w:val="single" w:sz="4" w:space="0" w:color="auto"/>
+              <w:left w:val="single" w:sz="4" w:space="0" w:color="auto"/>
+              <w:bottom w:val="single" w:sz="4" w:space="0" w:color="auto"/>
+              <w:right w:val="single" w:sz="4" w:space="0" w:color="auto"/>
+            </w:tcBorders>
+            <w:hideMark/>
+          </w:tcPr>
+          <w:p>
+            <w:r>
+              <w:t>Oktober</w:t>
+            </w:r>
+          </w:p>
+        </w:tc>
+        <w:tc>
+          <w:tcPr>
+            <w:tcW w:w="4531" w:type="dxa"/>
+            <w:tcBorders>
+              <w:top w:val="single" w:sz="4" w:space="0" w:color="auto"/>
+              <w:left w:val="single" w:sz="4" w:space="0" w:color="auto"/>
+              <w:bottom w:val="single" w:sz="4" w:space="0" w:color="auto"/>
+              <w:right w:val="single" w:sz="4" w:space="0" w:color="auto"/>
+            </w:tcBorders>
+            <w:hideMark/>
+          </w:tcPr>
+          <w:p>
+            <w:r>
+              <w:t xml:space="preserve">Einrichtungsgebühr </w:t>
+            </w:r>
+            <w:r>
+              <w:rPr>
+                <w:b/>
+              </w:rPr>
+              <w:t>10 €</w:t>
+            </w:r>
+          </w:p>
+          <w:p>
+            <w:r>
+              <w:t xml:space="preserve">Grundgebühr </w:t>
+            </w:r>
+            <w:r>
+              <w:rPr>
+                <w:b/>
+              </w:rPr>
+              <w:t>2 €</w:t>
+            </w:r>
+          </w:p>
+        </w:tc>
+      </w:tr>
+      <w:tr>
+        <w:tc>
+          <w:tcPr>
+            <w:tcW w:w="4531" w:type="dxa"/>
+            <w:tcBorders>
+              <w:top w:val="single" w:sz="4" w:space="0" w:color="auto"/>
+              <w:left w:val="single" w:sz="4" w:space="0" w:color="auto"/>
+              <w:bottom w:val="single" w:sz="4" w:space="0" w:color="auto"/>
+              <w:right w:val="single" w:sz="4" w:space="0" w:color="auto"/>
+            </w:tcBorders>
+            <w:hideMark/>
+          </w:tcPr>
+          <w:p>
+            <w:r>
+              <w:t>November</w:t>
+            </w:r>
+          </w:p>
+        </w:tc>
+        <w:tc>
+          <w:tcPr>
+            <w:tcW w:w="4531" w:type="dxa"/>
+            <w:tcBorders>
+              <w:top w:val="single" w:sz="4" w:space="0" w:color="auto"/>
+              <w:left w:val="single" w:sz="4" w:space="0" w:color="auto"/>
+              <w:bottom w:val="single" w:sz="4" w:space="0" w:color="auto"/>
+              <w:right w:val="single" w:sz="4" w:space="0" w:color="auto"/>
+            </w:tcBorders>
+            <w:hideMark/>
+          </w:tcPr>
+          <w:p>
+            <w:r>
+              <w:t xml:space="preserve">Grundgebühr </w:t>
+            </w:r>
+            <w:r>
+              <w:rPr>
+                <w:b/>
+              </w:rPr>
+              <w:t>2 €</w:t>
+            </w:r>
+          </w:p>
+        </w:tc>
+      </w:tr>
+      <w:tr>
+        <w:tc>
+          <w:tcPr>
+            <w:tcW w:w="4531" w:type="dxa"/>
+            <w:tcBorders>
+              <w:top w:val="single" w:sz="4" w:space="0" w:color="auto"/>
+              <w:left w:val="single" w:sz="4" w:space="0" w:color="auto"/>
+              <w:bottom w:val="single" w:sz="4" w:space="0" w:color="auto"/>
+              <w:right w:val="single" w:sz="4" w:space="0" w:color="auto"/>
+            </w:tcBorders>
+            <w:hideMark/>
+          </w:tcPr>
+          <w:p>
+            <w:r>
+              <w:t>Dezember</w:t>
+            </w:r>
+          </w:p>
+        </w:tc>
+        <w:tc>
+          <w:tcPr>
+            <w:tcW w:w="4531" w:type="dxa"/>
+            <w:tcBorders>
+              <w:top w:val="single" w:sz="4" w:space="0" w:color="auto"/>
+              <w:left w:val="single" w:sz="4" w:space="0" w:color="auto"/>
+              <w:bottom w:val="single" w:sz="4" w:space="0" w:color="auto"/>
+              <w:right w:val="single" w:sz="4" w:space="0" w:color="auto"/>
+            </w:tcBorders>
+            <w:hideMark/>
+          </w:tcPr>
+          <w:p>
+            <w:r>
+              <w:t xml:space="preserve">Grundgebühr </w:t>
+            </w:r>
+            <w:r>
+              <w:rPr>
+                <w:b/>
+              </w:rPr>
+              <w:t>2 €</w:t>
+            </w:r>
+          </w:p>
+        </w:tc>
+      </w:tr>
+      <w:tr>
+        <w:tc>
+          <w:tcPr>
+            <w:tcW w:w="4531" w:type="dxa"/>
+            <w:tcBorders>
+              <w:top w:val="single" w:sz="4" w:space="0" w:color="auto"/>
+              <w:left w:val="single" w:sz="4" w:space="0" w:color="auto"/>
+              <w:bottom w:val="single" w:sz="4" w:space="0" w:color="auto"/>
+              <w:right w:val="single" w:sz="4" w:space="0" w:color="auto"/>
+            </w:tcBorders>
+          </w:tcPr>
+          <w:p>
+            <w:pPr>
+              <w:rPr>
+                <w:b/>
+              </w:rPr>
+            </w:pPr>
+            <w:r>
+              <w:rPr>
+                <w:b/>
+              </w:rPr>
+              <w:t>2018</w:t>
+            </w:r>
+          </w:p>
+        </w:tc>
+        <w:tc>
+          <w:tcPr>
+            <w:tcW w:w="4531" w:type="dxa"/>
+            <w:tcBorders>
+              <w:top w:val="single" w:sz="4" w:space="0" w:color="auto"/>
+              <w:left w:val="single" w:sz="4" w:space="0" w:color="auto"/>
+              <w:bottom w:val="single" w:sz="4" w:space="0" w:color="auto"/>
+              <w:right w:val="single" w:sz="4" w:space="0" w:color="auto"/>
+            </w:tcBorders>
+          </w:tcPr>
+          <w:p>
+            <w:r>
+              <w:t>-</w:t>
+            </w:r>
+          </w:p>
+        </w:tc>
+      </w:tr>
+      <w:tr>
+        <w:tc>
+          <w:tcPr>
+            <w:tcW w:w="4531" w:type="dxa"/>
+            <w:tcBorders>
+              <w:top w:val="single" w:sz="4" w:space="0" w:color="auto"/>
+              <w:left w:val="single" w:sz="4" w:space="0" w:color="auto"/>
+              <w:bottom w:val="single" w:sz="4" w:space="0" w:color="auto"/>
+              <w:right w:val="single" w:sz="4" w:space="0" w:color="auto"/>
+            </w:tcBorders>
+          </w:tcPr>
+          <w:p>
+            <w:r>
+              <w:t>Januar</w:t>
+            </w:r>
+          </w:p>
+        </w:tc>
+        <w:tc>
+          <w:tcPr>
+            <w:tcW w:w="4531" w:type="dxa"/>
+            <w:tcBorders>
+              <w:top w:val="single" w:sz="4" w:space="0" w:color="auto"/>
+              <w:left w:val="single" w:sz="4" w:space="0" w:color="auto"/>
+              <w:bottom w:val="single" w:sz="4" w:space="0" w:color="auto"/>
+              <w:right w:val="single" w:sz="4" w:space="0" w:color="auto"/>
+            </w:tcBorders>
+          </w:tcPr>
+          <w:p>
+            <w:r>
+              <w:t xml:space="preserve">Grundgebühr </w:t>
+            </w:r>
+            <w:r>
+              <w:rPr>
+                <w:b/>
+              </w:rPr>
+              <w:t>2 €</w:t>
+            </w:r>
+          </w:p>
+        </w:tc>
+      </w:tr>
+      <w:tr>
+        <w:tc>
+          <w:tcPr>
+            <w:tcW w:w="4531" w:type="dxa"/>
+            <w:tcBorders>
+              <w:top w:val="single" w:sz="4" w:space="0" w:color="auto"/>
+              <w:left w:val="single" w:sz="4" w:space="0" w:color="auto"/>
+              <w:bottom w:val="single" w:sz="4" w:space="0" w:color="auto"/>
+              <w:right w:val="single" w:sz="4" w:space="0" w:color="auto"/>
+            </w:tcBorders>
+          </w:tcPr>
+          <w:p>
+            <w:r>
+              <w:t>Februar</w:t>
+            </w:r>
+          </w:p>
+        </w:tc>
+        <w:tc>
+          <w:tcPr>
+            <w:tcW w:w="4531" w:type="dxa"/>
+            <w:tcBorders>
+              <w:top w:val="single" w:sz="4" w:space="0" w:color="auto"/>
+              <w:left w:val="single" w:sz="4" w:space="0" w:color="auto"/>
+              <w:bottom w:val="single" w:sz="4" w:space="0" w:color="auto"/>
+              <w:right w:val="single" w:sz="4" w:space="0" w:color="auto"/>
+            </w:tcBorders>
+          </w:tcPr>
+          <w:p>
+            <w:r>
+              <w:t xml:space="preserve">Grundgebühr </w:t>
+            </w:r>
+            <w:r>
+              <w:rPr>
+                <w:b/>
+              </w:rPr>
+              <w:t>2 €</w:t>
+            </w:r>
+          </w:p>
+        </w:tc>
+      </w:tr>
+      <w:tr>
+        <w:tc>
+          <w:tcPr>
+            <w:tcW w:w="4531" w:type="dxa"/>
+            <w:tcBorders>
+              <w:top w:val="single" w:sz="4" w:space="0" w:color="auto"/>
+              <w:left w:val="single" w:sz="4" w:space="0" w:color="auto"/>
+              <w:bottom w:val="single" w:sz="4" w:space="0" w:color="auto"/>
+              <w:right w:val="single" w:sz="4" w:space="0" w:color="auto"/>
+            </w:tcBorders>
+          </w:tcPr>
+          <w:p>
+            <w:r>
+              <w:t>März</w:t>
+            </w:r>
+          </w:p>
+        </w:tc>
+        <w:tc>
+          <w:tcPr>
+            <w:tcW w:w="4531" w:type="dxa"/>
+            <w:tcBorders>
+              <w:top w:val="single" w:sz="4" w:space="0" w:color="auto"/>
+              <w:left w:val="single" w:sz="4" w:space="0" w:color="auto"/>
+              <w:bottom w:val="single" w:sz="4" w:space="0" w:color="auto"/>
+              <w:right w:val="single" w:sz="4" w:space="0" w:color="auto"/>
+            </w:tcBorders>
+          </w:tcPr>
+          <w:p>
+            <w:pPr>
+              <w:rPr>
+                <w:lang w:val="en-GB"/>
+              </w:rPr>
+            </w:pPr>
+            <w:r>
+              <w:t xml:space="preserve">Grundgebühr </w:t>
+            </w:r>
+            <w:r>
+              <w:rPr>
+                <w:b/>
+              </w:rPr>
+              <w:t>2 €</w:t>
+            </w:r>
+          </w:p>
+        </w:tc>
+      </w:tr>
+      <w:tr>
+        <w:tc>
+          <w:tcPr>
+            <w:tcW w:w="4531" w:type="dxa"/>
+            <w:tcBorders>
+              <w:top w:val="single" w:sz="4" w:space="0" w:color="auto"/>
+              <w:left w:val="single" w:sz="4" w:space="0" w:color="auto"/>
+              <w:bottom w:val="single" w:sz="4" w:space="0" w:color="auto"/>
+              <w:right w:val="single" w:sz="4" w:space="0" w:color="auto"/>
+            </w:tcBorders>
+          </w:tcPr>
+          <w:p>
+            <w:r>
+              <w:t>April</w:t>
+            </w:r>
+          </w:p>
+        </w:tc>
+        <w:tc>
+          <w:tcPr>
+            <w:tcW w:w="4531" w:type="dxa"/>
+            <w:tcBorders>
+              <w:top w:val="single" w:sz="4" w:space="0" w:color="auto"/>
+              <w:left w:val="single" w:sz="4" w:space="0" w:color="auto"/>
+              <w:bottom w:val="single" w:sz="4" w:space="0" w:color="auto"/>
+              <w:right w:val="single" w:sz="4" w:space="0" w:color="auto"/>
+            </w:tcBorders>
+          </w:tcPr>
+          <w:p>
+            <w:r>
+              <w:t xml:space="preserve">Grundgebühr </w:t>
+            </w:r>
+            <w:r>
+              <w:rPr>
+                <w:b/>
+              </w:rPr>
+              <w:t>4</w:t>
+            </w:r>
+            <w:r>
+              <w:rPr>
+                <w:b/>
+              </w:rPr>
+              <w:t xml:space="preserve"> €</w:t>
+            </w:r>
+          </w:p>
+        </w:tc>
+      </w:tr>
+      <w:tr>
+        <w:tc>
+          <w:tcPr>
+            <w:tcW w:w="4531" w:type="dxa"/>
+            <w:tcBorders>
+              <w:top w:val="single" w:sz="4" w:space="0" w:color="auto"/>
+              <w:left w:val="single" w:sz="4" w:space="0" w:color="auto"/>
+              <w:bottom w:val="single" w:sz="4" w:space="0" w:color="auto"/>
+              <w:right w:val="single" w:sz="4" w:space="0" w:color="auto"/>
+            </w:tcBorders>
+          </w:tcPr>
+          <w:p>
+            <w:r>
+              <w:t>Mai</w:t>
+            </w:r>
+          </w:p>
+        </w:tc>
+        <w:tc>
+          <w:tcPr>
+            <w:tcW w:w="4531" w:type="dxa"/>
+            <w:tcBorders>
+              <w:top w:val="single" w:sz="4" w:space="0" w:color="auto"/>
+              <w:left w:val="single" w:sz="4" w:space="0" w:color="auto"/>
+              <w:bottom w:val="single" w:sz="4" w:space="0" w:color="auto"/>
+              <w:right w:val="single" w:sz="4" w:space="0" w:color="auto"/>
+            </w:tcBorders>
+          </w:tcPr>
+          <w:p>
+            <w:r>
+              <w:t xml:space="preserve">Grundgebühr </w:t>
+            </w:r>
+            <w:r>
+              <w:rPr>
+                <w:b/>
+              </w:rPr>
+              <w:t>4</w:t>
+            </w:r>
+            <w:r>
+              <w:rPr>
+                <w:b/>
+              </w:rPr>
+              <w:t xml:space="preserve"> €</w:t>
+            </w:r>
+          </w:p>
+        </w:tc>
+      </w:tr>
+      <w:tr>
+        <w:tc>
+          <w:tcPr>
+            <w:tcW w:w="4531" w:type="dxa"/>
+            <w:tcBorders>
+              <w:top w:val="single" w:sz="4" w:space="0" w:color="auto"/>
+              <w:left w:val="single" w:sz="4" w:space="0" w:color="auto"/>
+              <w:bottom w:val="single" w:sz="4" w:space="0" w:color="auto"/>
+              <w:right w:val="single" w:sz="4" w:space="0" w:color="auto"/>
+            </w:tcBorders>
+          </w:tcPr>
+          <w:p>
+            <w:r>
+              <w:t>Juni</w:t>
+            </w:r>
+          </w:p>
+        </w:tc>
+        <w:tc>
+          <w:tcPr>
+            <w:tcW w:w="4531" w:type="dxa"/>
+            <w:tcBorders>
+              <w:top w:val="single" w:sz="4" w:space="0" w:color="auto"/>
+              <w:left w:val="single" w:sz="4" w:space="0" w:color="auto"/>
+              <w:bottom w:val="single" w:sz="4" w:space="0" w:color="auto"/>
+              <w:right w:val="single" w:sz="4" w:space="0" w:color="auto"/>
+            </w:tcBorders>
+          </w:tcPr>
+          <w:p>
+            <w:pPr>
+              <w:rPr>
+                <w:lang w:val="en-GB"/>
+              </w:rPr>
+            </w:pPr>
+            <w:r>
+              <w:t xml:space="preserve">Grundgebühr </w:t>
+            </w:r>
+            <w:r>
+              <w:rPr>
+                <w:b/>
+              </w:rPr>
+              <w:t>4</w:t>
+            </w:r>
+            <w:r>
+              <w:rPr>
+                <w:b/>
+              </w:rPr>
+              <w:t xml:space="preserve"> €</w:t>
+            </w:r>
+          </w:p>
+        </w:tc>
+      </w:tr>
+      <w:tr>
+        <w:tc>
+          <w:tcPr>
+            <w:tcW w:w="4531" w:type="dxa"/>
+            <w:tcBorders>
+              <w:top w:val="single" w:sz="4" w:space="0" w:color="auto"/>
+              <w:left w:val="single" w:sz="4" w:space="0" w:color="auto"/>
+              <w:bottom w:val="single" w:sz="4" w:space="0" w:color="auto"/>
+              <w:right w:val="single" w:sz="4" w:space="0" w:color="auto"/>
+            </w:tcBorders>
+          </w:tcPr>
+          <w:p>
+            <w:r>
+              <w:t>Juli</w:t>
+            </w:r>
+          </w:p>
+        </w:tc>
+        <w:tc>
+          <w:tcPr>
+            <w:tcW w:w="4531" w:type="dxa"/>
+            <w:tcBorders>
+              <w:top w:val="single" w:sz="4" w:space="0" w:color="auto"/>
+              <w:left w:val="single" w:sz="4" w:space="0" w:color="auto"/>
+              <w:bottom w:val="single" w:sz="4" w:space="0" w:color="auto"/>
+              <w:right w:val="single" w:sz="4" w:space="0" w:color="auto"/>
+            </w:tcBorders>
+          </w:tcPr>
+          <w:p>
+            <w:r>
+              <w:t xml:space="preserve">Grundgebühr </w:t>
+            </w:r>
+            <w:r>
+              <w:rPr>
+                <w:b/>
+              </w:rPr>
+              <w:t>4</w:t>
+            </w:r>
+            <w:r>
+              <w:rPr>
+                <w:b/>
+              </w:rPr>
+              <w:t xml:space="preserve"> €</w:t>
+            </w:r>
+          </w:p>
+        </w:tc>
+      </w:tr>
+      <w:tr>
+        <w:tc>
+          <w:tcPr>
+            <w:tcW w:w="4531" w:type="dxa"/>
+            <w:tcBorders>
+              <w:top w:val="single" w:sz="4" w:space="0" w:color="auto"/>
+              <w:left w:val="single" w:sz="4" w:space="0" w:color="auto"/>
+              <w:bottom w:val="single" w:sz="4" w:space="0" w:color="auto"/>
+              <w:right w:val="single" w:sz="4" w:space="0" w:color="auto"/>
+            </w:tcBorders>
+          </w:tcPr>
+          <w:p>
+            <w:r>
+              <w:t>August</w:t>
+            </w:r>
+          </w:p>
+        </w:tc>
+        <w:tc>
+          <w:tcPr>
+            <w:tcW w:w="4531" w:type="dxa"/>
+            <w:tcBorders>
+              <w:top w:val="single" w:sz="4" w:space="0" w:color="auto"/>
+              <w:left w:val="single" w:sz="4" w:space="0" w:color="auto"/>
+              <w:bottom w:val="single" w:sz="4" w:space="0" w:color="auto"/>
+              <w:right w:val="single" w:sz="4" w:space="0" w:color="auto"/>
+            </w:tcBorders>
+          </w:tcPr>
+          <w:p>
+            <w:r>
+              <w:t xml:space="preserve">Grundgebühr </w:t>
+            </w:r>
+            <w:r>
+              <w:rPr>
+                <w:b/>
+              </w:rPr>
+              <w:t>4</w:t>
+            </w:r>
+            <w:r>
+              <w:rPr>
+                <w:b/>
+              </w:rPr>
+              <w:t xml:space="preserve"> €</w:t>
+            </w:r>
+          </w:p>
+        </w:tc>
+      </w:tr>
+      <w:tr>
+        <w:tc>
+          <w:tcPr>
+            <w:tcW w:w="4531" w:type="dxa"/>
+            <w:tcBorders>
+              <w:top w:val="single" w:sz="4" w:space="0" w:color="auto"/>
+              <w:left w:val="single" w:sz="4" w:space="0" w:color="auto"/>
+              <w:bottom w:val="single" w:sz="4" w:space="0" w:color="auto"/>
+              <w:right w:val="single" w:sz="4" w:space="0" w:color="auto"/>
+            </w:tcBorders>
+          </w:tcPr>
+          <w:p>
+            <w:r>
+              <w:t>September</w:t>
+            </w:r>
+          </w:p>
+        </w:tc>
+        <w:tc>
+          <w:tcPr>
+            <w:tcW w:w="4531" w:type="dxa"/>
+            <w:tcBorders>
+              <w:top w:val="single" w:sz="4" w:space="0" w:color="auto"/>
+              <w:left w:val="single" w:sz="4" w:space="0" w:color="auto"/>
+              <w:bottom w:val="single" w:sz="4" w:space="0" w:color="auto"/>
+              <w:right w:val="single" w:sz="4" w:space="0" w:color="auto"/>
+            </w:tcBorders>
+          </w:tcPr>
+          <w:p>
+            <w:r>
+              <w:t xml:space="preserve">Grundgebühr </w:t>
+            </w:r>
+            <w:r>
+              <w:rPr>
+                <w:b/>
+              </w:rPr>
+              <w:t>4</w:t>
+            </w:r>
+            <w:r>
+              <w:rPr>
+                <w:b/>
+              </w:rPr>
+              <w:t xml:space="preserve"> €</w:t>
+            </w:r>
+          </w:p>
+        </w:tc>
+      </w:tr>
+    </w:tbl>
+    <w:p/>
+    <w:p>
+      <w:pPr>
+        <w:rPr>
+          <w:sz w:val="32"/>
+          <w:szCs w:val="32"/>
+        </w:rPr>
+      </w:pPr>
+      <w:r>
+        <w:rPr>
+          <w:sz w:val="32"/>
+          <w:szCs w:val="32"/>
+        </w:rPr>
+        <w:t>Gesamtbilanz von Oktober</w:t>
+      </w:r>
+      <w:r>
+        <w:rPr>
+          <w:sz w:val="32"/>
+          <w:szCs w:val="32"/>
+        </w:rPr>
+        <w:t xml:space="preserve"> 2017</w:t>
+      </w:r>
+      <w:r>
+        <w:rPr>
+          <w:sz w:val="32"/>
+          <w:szCs w:val="32"/>
+        </w:rPr>
+        <w:t xml:space="preserve"> bis September </w:t>
+      </w:r>
+      <w:proofErr w:type="gramStart"/>
+      <w:r>
+        <w:rPr>
+          <w:sz w:val="32"/>
+          <w:szCs w:val="32"/>
+        </w:rPr>
+        <w:t>2018</w:t>
+      </w:r>
+      <w:r>
+        <w:rPr>
+          <w:sz w:val="32"/>
+          <w:szCs w:val="32"/>
+        </w:rPr>
+        <w:t xml:space="preserve"> :</w:t>
+      </w:r>
+      <w:proofErr w:type="gramEnd"/>
+      <w:r>
+        <w:rPr>
+          <w:sz w:val="32"/>
+          <w:szCs w:val="32"/>
+        </w:rPr>
+        <w:t xml:space="preserve">  </w:t>
+      </w:r>
+      <w:r>
+        <w:rPr>
+          <w:b/>
+          <w:sz w:val="32"/>
+          <w:szCs w:val="32"/>
+        </w:rPr>
+        <w:t>46</w:t>
+      </w:r>
+      <w:r>
+        <w:rPr>
+          <w:b/>
+          <w:sz w:val="32"/>
+          <w:szCs w:val="32"/>
+        </w:rPr>
+        <w:t xml:space="preserve"> €</w:t>
+      </w:r>
+    </w:p>
+    <w:p/>
     <w:sectPr>
       <w:pgSz w:w="11906" w:h="16838"/>
       <w:pgMar w:top="1417" w:right="1417" w:bottom="1134" w:left="1417" w:header="708" w:footer="708" w:gutter="0"/>
@@ -362,6 +1142,7 @@
     <w:lsdException w:name="HTML Sample" w:semiHidden="1" w:unhideWhenUsed="1"/>
     <w:lsdException w:name="HTML Typewriter" w:semiHidden="1" w:unhideWhenUsed="1"/>
     <w:lsdException w:name="HTML Variable" w:semiHidden="1" w:unhideWhenUsed="1"/>
+    <w:lsdException w:name="Normal Table" w:semiHidden="1" w:unhideWhenUsed="1"/>
     <w:lsdException w:name="annotation subject" w:semiHidden="1" w:unhideWhenUsed="1"/>
     <w:lsdException w:name="No List" w:semiHidden="1" w:unhideWhenUsed="1"/>
     <w:lsdException w:name="Outline List 1" w:semiHidden="1" w:unhideWhenUsed="1"/>
@@ -408,8 +1189,10 @@
     <w:lsdException w:name="Table Subtle 2" w:semiHidden="1" w:unhideWhenUsed="1"/>
     <w:lsdException w:name="Table Web 1" w:semiHidden="1" w:unhideWhenUsed="1"/>
     <w:lsdException w:name="Table Web 2" w:semiHidden="1" w:unhideWhenUsed="1"/>
+    <w:lsdException w:name="Table Web 3" w:semiHidden="1" w:unhideWhenUsed="1"/>
     <w:lsdException w:name="Balloon Text" w:semiHidden="1" w:unhideWhenUsed="1"/>
     <w:lsdException w:name="Table Grid" w:uiPriority="39"/>
+    <w:lsdException w:name="Table Theme" w:semiHidden="1" w:unhideWhenUsed="1"/>
     <w:lsdException w:name="Placeholder Text" w:semiHidden="1"/>
     <w:lsdException w:name="No Spacing" w:uiPriority="1" w:qFormat="1"/>
     <w:lsdException w:name="Light Shading" w:uiPriority="60"/>
@@ -634,6 +1417,27 @@
     <w:name w:val="Normal"/>
     <w:qFormat/>
   </w:style>
+  <w:style w:type="paragraph" w:styleId="berschrift1">
+    <w:name w:val="heading 1"/>
+    <w:basedOn w:val="Standard"/>
+    <w:next w:val="Standard"/>
+    <w:link w:val="berschrift1Zchn"/>
+    <w:uiPriority w:val="9"/>
+    <w:qFormat/>
+    <w:rsid w:val="00F44BC6"/>
+    <w:pPr>
+      <w:keepNext/>
+      <w:keepLines/>
+      <w:spacing w:before="240" w:after="0" w:line="256" w:lineRule="auto"/>
+      <w:outlineLvl w:val="0"/>
+    </w:pPr>
+    <w:rPr>
+      <w:rFonts w:asciiTheme="majorHAnsi" w:eastAsiaTheme="majorEastAsia" w:hAnsiTheme="majorHAnsi" w:cstheme="majorBidi"/>
+      <w:color w:val="2F5496" w:themeColor="accent1" w:themeShade="BF"/>
+      <w:sz w:val="32"/>
+      <w:szCs w:val="32"/>
+    </w:rPr>
+  </w:style>
   <w:style w:type="character" w:default="1" w:styleId="Absatz-Standardschriftart">
     <w:name w:val="Default Paragraph Font"/>
     <w:uiPriority w:val="1"/>
@@ -660,6 +1464,62 @@
     <w:uiPriority w:val="99"/>
     <w:semiHidden/>
     <w:unhideWhenUsed/>
+  </w:style>
+  <w:style w:type="character" w:styleId="Hyperlink">
+    <w:name w:val="Hyperlink"/>
+    <w:basedOn w:val="Absatz-Standardschriftart"/>
+    <w:uiPriority w:val="99"/>
+    <w:unhideWhenUsed/>
+    <w:rsid w:val="00F44BC6"/>
+    <w:rPr>
+      <w:color w:val="0563C1" w:themeColor="hyperlink"/>
+      <w:u w:val="single"/>
+    </w:rPr>
+  </w:style>
+  <w:style w:type="character" w:styleId="NichtaufgelsteErwhnung">
+    <w:name w:val="Unresolved Mention"/>
+    <w:basedOn w:val="Absatz-Standardschriftart"/>
+    <w:uiPriority w:val="99"/>
+    <w:semiHidden/>
+    <w:unhideWhenUsed/>
+    <w:rsid w:val="00F44BC6"/>
+    <w:rPr>
+      <w:color w:val="808080"/>
+      <w:shd w:val="clear" w:color="auto" w:fill="E6E6E6"/>
+    </w:rPr>
+  </w:style>
+  <w:style w:type="character" w:customStyle="1" w:styleId="berschrift1Zchn">
+    <w:name w:val="Überschrift 1 Zchn"/>
+    <w:basedOn w:val="Absatz-Standardschriftart"/>
+    <w:link w:val="berschrift1"/>
+    <w:uiPriority w:val="9"/>
+    <w:rsid w:val="00F44BC6"/>
+    <w:rPr>
+      <w:rFonts w:asciiTheme="majorHAnsi" w:eastAsiaTheme="majorEastAsia" w:hAnsiTheme="majorHAnsi" w:cstheme="majorBidi"/>
+      <w:color w:val="2F5496" w:themeColor="accent1" w:themeShade="BF"/>
+      <w:sz w:val="32"/>
+      <w:szCs w:val="32"/>
+    </w:rPr>
+  </w:style>
+  <w:style w:type="table" w:styleId="Tabellenraster">
+    <w:name w:val="Table Grid"/>
+    <w:basedOn w:val="NormaleTabelle"/>
+    <w:uiPriority w:val="39"/>
+    <w:rsid w:val="00F44BC6"/>
+    <w:pPr>
+      <w:spacing w:after="0" w:line="240" w:lineRule="auto"/>
+    </w:pPr>
+    <w:tblPr>
+      <w:tblInd w:w="0" w:type="nil"/>
+      <w:tblBorders>
+        <w:top w:val="single" w:sz="4" w:space="0" w:color="auto"/>
+        <w:left w:val="single" w:sz="4" w:space="0" w:color="auto"/>
+        <w:bottom w:val="single" w:sz="4" w:space="0" w:color="auto"/>
+        <w:right w:val="single" w:sz="4" w:space="0" w:color="auto"/>
+        <w:insideH w:val="single" w:sz="4" w:space="0" w:color="auto"/>
+        <w:insideV w:val="single" w:sz="4" w:space="0" w:color="auto"/>
+      </w:tblBorders>
+    </w:tblPr>
   </w:style>
 </w:styles>
 </file>

</xml_diff>